<commit_message>
delete word extra file
</commit_message>
<xml_diff>
--- a/report.docx
+++ b/report.docx
@@ -272,7 +272,7 @@
               </mc:Choice>
               <mc:Fallback>
                 <w:pict>
-                  <v:group w14:anchorId="4CED9DC3" id="Group 149" o:spid="_x0000_s1026" style="position:absolute;margin-left:0;margin-top:0;width:8in;height:95.7pt;z-index:251662336;mso-width-percent:941;mso-height-percent:121;mso-top-percent:23;mso-position-horizontal:center;mso-position-horizontal-relative:page;mso-position-vertical-relative:page;mso-width-percent:941;mso-height-percent:121;mso-top-percent:23" coordorigin="" coordsize="73152,12161" o:gfxdata="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">
+                  <v:group w14:anchorId="3637A076" id="Group 149" o:spid="_x0000_s1026" style="position:absolute;margin-left:0;margin-top:0;width:8in;height:95.7pt;z-index:251662336;mso-width-percent:941;mso-height-percent:121;mso-top-percent:23;mso-position-horizontal:center;mso-position-horizontal-relative:page;mso-position-vertical-relative:page;mso-width-percent:941;mso-height-percent:121;mso-top-percent:23" coordorigin="" coordsize="73152,12161" o:gfxdata="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">
                     <v:shape id="Rectangle 51" o:spid="_x0000_s1027" style="position:absolute;width:73152;height:11303;visibility:visible;mso-wrap-style:square;v-text-anchor:middle" coordsize="7312660,1129665" o:gfxdata="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" path="m,l7312660,r,1129665l3619500,733425,,1091565,,xe" fillcolor="#4472c4 [3204]" stroked="f" strokeweight="1pt">
                       <v:stroke joinstyle="miter"/>
                       <v:path arrowok="t" o:connecttype="custom" o:connectlocs="0,0;7315200,0;7315200,1130373;3620757,733885;0,1092249;0,0" o:connectangles="0,0,0,0,0,0"/>
@@ -638,8 +638,6 @@
               </mc:Fallback>
             </mc:AlternateContent>
           </w:r>
-          <w:bookmarkStart w:id="0" w:name="_GoBack"/>
-          <w:bookmarkEnd w:id="0"/>
           <w:r>
             <w:rPr>
               <w:noProof/>
@@ -1387,10 +1385,21 @@
       <w:pPr>
         <w:pStyle w:val="Heading1"/>
       </w:pPr>
-      <w:bookmarkStart w:id="1" w:name="_Toc7449066"/>
+      <w:bookmarkStart w:id="0" w:name="_Toc7449066"/>
       <w:r>
         <w:lastRenderedPageBreak/>
         <w:t>Context of the problem</w:t>
+      </w:r>
+      <w:bookmarkEnd w:id="0"/>
+    </w:p>
+    <w:p/>
+    <w:p>
+      <w:pPr>
+        <w:pStyle w:val="Heading1"/>
+      </w:pPr>
+      <w:bookmarkStart w:id="1" w:name="_Toc7449067"/>
+      <w:r>
+        <w:t>Solution</w:t>
       </w:r>
       <w:bookmarkEnd w:id="1"/>
     </w:p>
@@ -1399,9 +1408,9 @@
       <w:pPr>
         <w:pStyle w:val="Heading1"/>
       </w:pPr>
-      <w:bookmarkStart w:id="2" w:name="_Toc7449067"/>
+      <w:bookmarkStart w:id="2" w:name="_Toc7449068"/>
       <w:r>
-        <w:t>Solution</w:t>
+        <w:t>Results</w:t>
       </w:r>
       <w:bookmarkEnd w:id="2"/>
     </w:p>
@@ -1410,9 +1419,9 @@
       <w:pPr>
         <w:pStyle w:val="Heading1"/>
       </w:pPr>
-      <w:bookmarkStart w:id="3" w:name="_Toc7449068"/>
+      <w:bookmarkStart w:id="3" w:name="_Toc7449069"/>
       <w:r>
-        <w:t>Results</w:t>
+        <w:t>Conclusions</w:t>
       </w:r>
       <w:bookmarkEnd w:id="3"/>
     </w:p>
@@ -1421,9 +1430,9 @@
       <w:pPr>
         <w:pStyle w:val="Heading1"/>
       </w:pPr>
-      <w:bookmarkStart w:id="4" w:name="_Toc7449069"/>
+      <w:bookmarkStart w:id="4" w:name="_Toc7449070"/>
       <w:r>
-        <w:t>Conclusions</w:t>
+        <w:t>Setup instructions</w:t>
       </w:r>
       <w:bookmarkEnd w:id="4"/>
     </w:p>
@@ -1432,25 +1441,19 @@
       <w:pPr>
         <w:pStyle w:val="Heading1"/>
       </w:pPr>
-      <w:bookmarkStart w:id="5" w:name="_Toc7449070"/>
+      <w:bookmarkStart w:id="5" w:name="_Toc7449071"/>
       <w:r>
-        <w:t>Setup instructions</w:t>
+        <w:t>Reference</w:t>
       </w:r>
       <w:bookmarkEnd w:id="5"/>
+      <w:r>
+        <w:t>s</w:t>
+      </w:r>
     </w:p>
     <w:p/>
     <w:p>
-      <w:pPr>
-        <w:pStyle w:val="Heading1"/>
-      </w:pPr>
-      <w:bookmarkStart w:id="6" w:name="_Toc7449071"/>
-      <w:r>
-        <w:t>Reference</w:t>
-      </w:r>
+      <w:bookmarkStart w:id="6" w:name="_GoBack"/>
       <w:bookmarkEnd w:id="6"/>
-      <w:r>
-        <w:t>s</w:t>
-      </w:r>
     </w:p>
     <w:p/>
     <w:sectPr>
@@ -2467,7 +2470,7 @@
 </file>
 
 <file path=customXml/itemProps1.xml><?xml version="1.0" encoding="utf-8"?>
-<ds:datastoreItem xmlns:ds="http://schemas.openxmlformats.org/officeDocument/2006/customXml" ds:itemID="{4E165586-BA8A-4BCF-98A2-6D99897D5F29}">
+<ds:datastoreItem xmlns:ds="http://schemas.openxmlformats.org/officeDocument/2006/customXml" ds:itemID="{1D522475-7D54-4495-8265-E3BC384A745A}">
   <ds:schemaRefs>
     <ds:schemaRef ds:uri="http://schemas.openxmlformats.org/officeDocument/2006/bibliography"/>
   </ds:schemaRefs>

</xml_diff>